<commit_message>
mała poprawka w instrukcji
</commit_message>
<xml_diff>
--- a/instrukcja zbierania próbek.docx
+++ b/instrukcja zbierania próbek.docx
@@ -384,6 +384,13 @@
     </w:p>
     <w:p>
       <w:r>
+        <w:t>Mała zmiana do powyższego rysunku: chyba jednak wystarczy 16-bitowy float PCM… - tak gdzieś zobaczyłem na internecie.</w:t>
+      </w:r>
+      <w:bookmarkStart w:id="0" w:name="_GoBack"/>
+      <w:bookmarkEnd w:id="0"/>
+    </w:p>
+    <w:p>
+      <w:r>
         <w:t>Po wszystkim można( ale niekoniecznie), wyciąć wykorzystany fragment z ogólnego pliku żeby było łatwiej szukać następnego nagrania do zapisania:</w:t>
       </w:r>
     </w:p>
@@ -393,6 +400,7 @@
           <w:noProof/>
           <w:lang w:eastAsia="pl-PL"/>
         </w:rPr>
+        <w:lastRenderedPageBreak/>
         <w:drawing>
           <wp:inline distT="0" distB="0" distL="0" distR="0">
             <wp:extent cx="2533650" cy="2224862"/>
@@ -438,7 +446,6 @@
     </w:p>
     <w:p>
       <w:r>
-        <w:lastRenderedPageBreak/>
         <w:t>Kanon nazywania próbek: nazwaelementu_numerpróbki</w:t>
       </w:r>
     </w:p>
@@ -454,8 +461,6 @@
         <w:tab/>
         <w:t>plus_3.wav</w:t>
       </w:r>
-      <w:bookmarkStart w:id="0" w:name="_GoBack"/>
-      <w:bookmarkEnd w:id="0"/>
     </w:p>
     <w:sectPr>
       <w:pgSz w:w="11906" w:h="16838"/>

</xml_diff>

<commit_message>
add padded samples for deep learning
</commit_message>
<xml_diff>
--- a/instrukcja zbierania próbek.docx
+++ b/instrukcja zbierania próbek.docx
@@ -1,10 +1,12 @@
 
 <file path=word/document.xml><?xml version="1.0" encoding="utf-8"?>
-<w:document xmlns:wpc="http://schemas.microsoft.com/office/word/2010/wordprocessingCanvas" xmlns:mc="http://schemas.openxmlformats.org/markup-compatibility/2006" xmlns:o="urn:schemas-microsoft-com:office:office" xmlns:r="http://schemas.openxmlformats.org/officeDocument/2006/relationships" xmlns:m="http://schemas.openxmlformats.org/officeDocument/2006/math" xmlns:v="urn:schemas-microsoft-com:vml" xmlns:wp14="http://schemas.microsoft.com/office/word/2010/wordprocessingDrawing" xmlns:wp="http://schemas.openxmlformats.org/drawingml/2006/wordprocessingDrawing" xmlns:w10="urn:schemas-microsoft-com:office:word" xmlns:w="http://schemas.openxmlformats.org/wordprocessingml/2006/main" xmlns:w14="http://schemas.microsoft.com/office/word/2010/wordml" xmlns:w15="http://schemas.microsoft.com/office/word/2012/wordml" xmlns:wpg="http://schemas.microsoft.com/office/word/2010/wordprocessingGroup" xmlns:wpi="http://schemas.microsoft.com/office/word/2010/wordprocessingInk" xmlns:wne="http://schemas.microsoft.com/office/word/2006/wordml" xmlns:wps="http://schemas.microsoft.com/office/word/2010/wordprocessingShape" mc:Ignorable="w14 w15 wp14">
+<w:document xmlns:o="urn:schemas-microsoft-com:office:office" xmlns:r="http://schemas.openxmlformats.org/officeDocument/2006/relationships" xmlns:v="urn:schemas-microsoft-com:vml" xmlns:w="http://schemas.openxmlformats.org/wordprocessingml/2006/main" xmlns:w10="urn:schemas-microsoft-com:office:word" xmlns:wp="http://schemas.openxmlformats.org/drawingml/2006/wordprocessingDrawing" xmlns:wps="http://schemas.microsoft.com/office/word/2010/wordprocessingShape" xmlns:wpg="http://schemas.microsoft.com/office/word/2010/wordprocessingGroup" xmlns:mc="http://schemas.openxmlformats.org/markup-compatibility/2006" xmlns:wp14="http://schemas.microsoft.com/office/word/2010/wordprocessingDrawing" xmlns:w14="http://schemas.microsoft.com/office/word/2010/wordml" mc:Ignorable="w14 wp14">
   <w:body>
     <w:p>
       <w:pPr>
+        <w:pStyle w:val="Normal"/>
         <w:rPr>
+          <w:b/>
           <w:b/>
         </w:rPr>
       </w:pPr>
@@ -16,99 +18,196 @@
       </w:r>
     </w:p>
     <w:p>
-      <w:r>
-        <w:t>- zapis do pliku jako eksport, rozszerzenie</w:t>
-      </w:r>
-      <w:r>
-        <w:t xml:space="preserve">: </w:t>
-      </w:r>
-      <w:r>
-        <w:t xml:space="preserve"> .wav, 32-bitowy float, próbkowanie: 44100</w:t>
-      </w:r>
-    </w:p>
-    <w:p>
-      <w:r>
+      <w:pPr>
+        <w:pStyle w:val="Normal"/>
+        <w:rPr/>
+      </w:pPr>
+      <w:r>
+        <w:rPr/>
+        <w:t xml:space="preserve">- zapis do pliku jako eksport, rozszerzenie:  .wav, </w:t>
+      </w:r>
+      <w:r>
+        <w:rPr/>
+        <w:t>16</w:t>
+      </w:r>
+      <w:r>
+        <w:rPr/>
+        <w:t xml:space="preserve">-bitowy </w:t>
+      </w:r>
+      <w:r>
+        <w:rPr/>
+        <w:t>pcm</w:t>
+      </w:r>
+      <w:r>
+        <w:rPr/>
+        <w:t>, próbkowanie: 44100</w:t>
+      </w:r>
+    </w:p>
+    <w:p>
+      <w:pPr>
+        <w:pStyle w:val="Normal"/>
+        <w:rPr/>
+      </w:pPr>
+      <w:r>
+        <w:rPr/>
         <w:t xml:space="preserve">- nagranie mono, </w:t>
       </w:r>
     </w:p>
     <w:p>
-      <w:r>
+      <w:pPr>
+        <w:pStyle w:val="Normal"/>
+        <w:rPr/>
+      </w:pPr>
+      <w:r>
+        <w:rPr/>
         <w:t>- po każdej liczbie powinna być przerwa 3s</w:t>
       </w:r>
     </w:p>
     <w:p>
-      <w:r>
+      <w:pPr>
+        <w:pStyle w:val="Normal"/>
+        <w:rPr/>
+      </w:pPr>
+      <w:r>
+        <w:rPr/>
         <w:t>- ta sama osoba powinna nagrać całą sekwencję liczb dwukrotnie: raz tempem normalnym, a raz nieco spowolnionym</w:t>
       </w:r>
     </w:p>
     <w:p>
-      <w:r>
+      <w:pPr>
+        <w:pStyle w:val="Normal"/>
+        <w:rPr/>
+      </w:pPr>
+      <w:r>
+        <w:rPr/>
         <w:t>- najlepiej mikrofon zewnętrzny, a jeśli się nie da, to dyktować w bezpośredniej bliskości wewnętrznego mikrofonu komputera</w:t>
       </w:r>
     </w:p>
     <w:p>
-      <w:r>
+      <w:pPr>
+        <w:pStyle w:val="Normal"/>
+        <w:rPr/>
+      </w:pPr>
+      <w:r>
+        <w:rPr/>
         <w:t>- odizolowanie od odgłosów otoczenia</w:t>
       </w:r>
     </w:p>
     <w:p>
-      <w:r>
+      <w:pPr>
+        <w:pStyle w:val="Normal"/>
+        <w:rPr/>
+      </w:pPr>
+      <w:r>
+        <w:rPr/>
         <w:t xml:space="preserve">- elementy nagrania: </w:t>
       </w:r>
     </w:p>
     <w:p>
-      <w:r>
-        <w:t xml:space="preserve">Jeden, 2, 3, 4, 5, 6, 7, 8, 9, 0, </w:t>
-      </w:r>
-    </w:p>
-    <w:p>
-      <w:r>
-        <w:t xml:space="preserve">10, </w:t>
-      </w:r>
-      <w:r>
-        <w:t>20, 30, 40, 50, 60, 70, 80, 90,</w:t>
-      </w:r>
-    </w:p>
-    <w:p>
-      <w:r>
+      <w:pPr>
+        <w:pStyle w:val="Normal"/>
+        <w:rPr/>
+      </w:pPr>
+      <w:r>
+        <w:rPr/>
+        <w:t>1</w:t>
+      </w:r>
+      <w:r>
+        <w:rPr/>
+        <w:t xml:space="preserve">, 2, 3, 4, 5, 6, 7, 8, 9, 0, </w:t>
+      </w:r>
+    </w:p>
+    <w:p>
+      <w:pPr>
+        <w:pStyle w:val="Normal"/>
+        <w:rPr/>
+      </w:pPr>
+      <w:r>
+        <w:rPr/>
+        <w:t xml:space="preserve">11, 12, 13, 14, 15, 16, 17, 18, 19, </w:t>
+      </w:r>
+    </w:p>
+    <w:p>
+      <w:pPr>
+        <w:pStyle w:val="Normal"/>
+        <w:rPr/>
+      </w:pPr>
+      <w:r>
+        <w:rPr/>
+        <w:t>10, 20, 30, 40, 50, 60, 70, 80, 90,</w:t>
+      </w:r>
+    </w:p>
+    <w:p>
+      <w:pPr>
+        <w:pStyle w:val="Normal"/>
+        <w:rPr/>
+      </w:pPr>
+      <w:r>
+        <w:rPr/>
         <w:t>100, 200, 300, 400, 500, 600, 700, 800, 900,  - to do zastanowienia – może wystarczy działań do 100?</w:t>
       </w:r>
     </w:p>
     <w:p>
-      <w:r>
-        <w:t>plus, dodać, odjąć, minus, razy, podzielić przez, koniec, wynik, stop</w:t>
-      </w:r>
-      <w:r>
-        <w:t>;</w:t>
-      </w:r>
-    </w:p>
-    <w:p/>
-    <w:p>
-      <w:r>
+      <w:pPr>
+        <w:pStyle w:val="Normal"/>
+        <w:rPr/>
+      </w:pPr>
+      <w:r>
+        <w:rPr/>
+        <w:t>plus, dodać, odjąć, minus, razy, podzielić przez, koniec, wynik, stop;</w:t>
+      </w:r>
+    </w:p>
+    <w:p>
+      <w:pPr>
+        <w:pStyle w:val="Normal"/>
+        <w:rPr/>
+      </w:pPr>
+      <w:r>
+        <w:rPr/>
+      </w:r>
+    </w:p>
+    <w:p>
+      <w:pPr>
+        <w:pStyle w:val="Normal"/>
+        <w:rPr/>
+      </w:pPr>
+      <w:r>
+        <w:rPr/>
         <w:t>Nagrywanie i wycinanie próbek:</w:t>
       </w:r>
     </w:p>
     <w:p>
-      <w:r>
+      <w:pPr>
+        <w:pStyle w:val="Normal"/>
+        <w:rPr/>
+      </w:pPr>
+      <w:r>
+        <w:rPr/>
         <w:t>Program : Audacity</w:t>
       </w:r>
     </w:p>
     <w:p>
-      <w:r>
+      <w:pPr>
+        <w:pStyle w:val="Normal"/>
+        <w:rPr/>
+      </w:pPr>
+      <w:r>
+        <w:rPr/>
         <w:t>Wybór właścicości nagrania: ilość kanałów, czułość mikrofonu, próbkowanie(44100)</w:t>
       </w:r>
     </w:p>
     <w:p>
-      <w:r>
-        <w:rPr>
-          <w:noProof/>
-          <w:lang w:eastAsia="pl-PL"/>
-        </w:rPr>
+      <w:pPr>
+        <w:pStyle w:val="Normal"/>
+        <w:rPr/>
+      </w:pPr>
+      <w:r>
+        <w:rPr/>
         <w:drawing>
-          <wp:inline distT="0" distB="0" distL="0" distR="0">
+          <wp:inline distT="0" distB="9525" distL="0" distR="0">
             <wp:extent cx="5760720" cy="3876675"/>
-            <wp:effectExtent l="0" t="0" r="0" b="9525"/>
-            <wp:docPr id="1" name="Obraz 1"/>
+            <wp:effectExtent l="0" t="0" r="0" b="0"/>
+            <wp:docPr id="1" name="Obraz 1" descr=""/>
             <wp:cNvGraphicFramePr>
               <a:graphicFrameLocks xmlns:a="http://schemas.openxmlformats.org/drawingml/2006/main" noChangeAspect="1"/>
             </wp:cNvGraphicFramePr>
@@ -116,22 +215,18 @@
               <a:graphicData uri="http://schemas.openxmlformats.org/drawingml/2006/picture">
                 <pic:pic xmlns:pic="http://schemas.openxmlformats.org/drawingml/2006/picture">
                   <pic:nvPicPr>
-                    <pic:cNvPr id="1" name="audacity1.PNG"/>
-                    <pic:cNvPicPr/>
+                    <pic:cNvPr id="1" name="Obraz 1" descr=""/>
+                    <pic:cNvPicPr>
+                      <a:picLocks noChangeAspect="1" noChangeArrowheads="1"/>
+                    </pic:cNvPicPr>
                   </pic:nvPicPr>
                   <pic:blipFill>
-                    <a:blip r:embed="rId4">
-                      <a:extLst>
-                        <a:ext uri="{28A0092B-C50C-407E-A947-70E740481C1C}">
-                          <a14:useLocalDpi xmlns:a14="http://schemas.microsoft.com/office/drawing/2010/main" val="0"/>
-                        </a:ext>
-                      </a:extLst>
-                    </a:blip>
+                    <a:blip r:embed="rId2"/>
                     <a:stretch>
                       <a:fillRect/>
                     </a:stretch>
                   </pic:blipFill>
-                  <pic:spPr>
+                  <pic:spPr bwMode="auto">
                     <a:xfrm>
                       <a:off x="0" y="0"/>
                       <a:ext cx="5760720" cy="3876675"/>
@@ -148,14 +243,51 @@
       </w:r>
     </w:p>
     <w:p>
-      <w:r>
-        <w:rPr>
-          <w:noProof/>
-          <w:lang w:eastAsia="pl-PL"/>
-        </w:rPr>
-        <w:lastRenderedPageBreak/>
+      <w:pPr>
+        <w:pStyle w:val="Normal"/>
+        <w:rPr/>
+      </w:pPr>
+      <w:r>
+        <w:rPr/>
         <w:drawing>
-          <wp:anchor distT="0" distB="0" distL="114300" distR="114300" simplePos="0" relativeHeight="251658240" behindDoc="0" locked="0" layoutInCell="1" allowOverlap="1">
+          <wp:inline distT="0" distB="0" distL="0" distR="0">
+            <wp:extent cx="1892935" cy="3476625"/>
+            <wp:effectExtent l="0" t="0" r="0" b="0"/>
+            <wp:docPr id="3" name="Obraz 2" descr=""/>
+            <wp:cNvGraphicFramePr>
+              <a:graphicFrameLocks xmlns:a="http://schemas.openxmlformats.org/drawingml/2006/main" noChangeAspect="1"/>
+            </wp:cNvGraphicFramePr>
+            <a:graphic xmlns:a="http://schemas.openxmlformats.org/drawingml/2006/main">
+              <a:graphicData uri="http://schemas.openxmlformats.org/drawingml/2006/picture">
+                <pic:pic xmlns:pic="http://schemas.openxmlformats.org/drawingml/2006/picture">
+                  <pic:nvPicPr>
+                    <pic:cNvPr id="3" name="Obraz 2" descr=""/>
+                    <pic:cNvPicPr>
+                      <a:picLocks noChangeAspect="1" noChangeArrowheads="1"/>
+                    </pic:cNvPicPr>
+                  </pic:nvPicPr>
+                  <pic:blipFill>
+                    <a:blip r:embed="rId4"/>
+                    <a:stretch>
+                      <a:fillRect/>
+                    </a:stretch>
+                  </pic:blipFill>
+                  <pic:spPr bwMode="auto">
+                    <a:xfrm>
+                      <a:off x="0" y="0"/>
+                      <a:ext cx="1892935" cy="3476625"/>
+                    </a:xfrm>
+                    <a:prstGeom prst="rect">
+                      <a:avLst/>
+                    </a:prstGeom>
+                  </pic:spPr>
+                </pic:pic>
+              </a:graphicData>
+            </a:graphic>
+          </wp:inline>
+        </w:drawing>
+        <w:drawing>
+          <wp:anchor behindDoc="0" distT="0" distB="0" distL="114300" distR="114300" simplePos="0" locked="0" layoutInCell="1" allowOverlap="1" relativeHeight="2">
             <wp:simplePos x="0" y="0"/>
             <wp:positionH relativeFrom="column">
               <wp:posOffset>2081530</wp:posOffset>
@@ -165,16 +297,16 @@
             </wp:positionV>
             <wp:extent cx="4038600" cy="2656205"/>
             <wp:effectExtent l="0" t="0" r="0" b="0"/>
-            <wp:wrapThrough wrapText="bothSides">
+            <wp:wrapTight wrapText="bothSides">
               <wp:wrapPolygon edited="0">
-                <wp:start x="0" y="0"/>
-                <wp:lineTo x="0" y="21378"/>
-                <wp:lineTo x="21498" y="21378"/>
-                <wp:lineTo x="21498" y="0"/>
-                <wp:lineTo x="0" y="0"/>
+                <wp:start x="-15" y="0"/>
+                <wp:lineTo x="-15" y="21363"/>
+                <wp:lineTo x="21495" y="21363"/>
+                <wp:lineTo x="21495" y="0"/>
+                <wp:lineTo x="-15" y="0"/>
               </wp:wrapPolygon>
-            </wp:wrapThrough>
-            <wp:docPr id="3" name="Obraz 3"/>
+            </wp:wrapTight>
+            <wp:docPr id="2" name="Obraz 3" descr=""/>
             <wp:cNvGraphicFramePr>
               <a:graphicFrameLocks xmlns:a="http://schemas.openxmlformats.org/drawingml/2006/main" noChangeAspect="1"/>
             </wp:cNvGraphicFramePr>
@@ -182,22 +314,18 @@
               <a:graphicData uri="http://schemas.openxmlformats.org/drawingml/2006/picture">
                 <pic:pic xmlns:pic="http://schemas.openxmlformats.org/drawingml/2006/picture">
                   <pic:nvPicPr>
-                    <pic:cNvPr id="3" name="audacity3.PNG"/>
-                    <pic:cNvPicPr/>
+                    <pic:cNvPr id="2" name="Obraz 3" descr=""/>
+                    <pic:cNvPicPr>
+                      <a:picLocks noChangeAspect="1" noChangeArrowheads="1"/>
+                    </pic:cNvPicPr>
                   </pic:nvPicPr>
                   <pic:blipFill>
-                    <a:blip r:embed="rId5">
-                      <a:extLst>
-                        <a:ext uri="{28A0092B-C50C-407E-A947-70E740481C1C}">
-                          <a14:useLocalDpi xmlns:a14="http://schemas.microsoft.com/office/drawing/2010/main" val="0"/>
-                        </a:ext>
-                      </a:extLst>
-                    </a:blip>
+                    <a:blip r:embed="rId3"/>
                     <a:stretch>
                       <a:fillRect/>
                     </a:stretch>
                   </pic:blipFill>
-                  <pic:spPr>
+                  <pic:spPr bwMode="auto">
                     <a:xfrm>
                       <a:off x="0" y="0"/>
                       <a:ext cx="4038600" cy="2656205"/>
@@ -212,16 +340,29 @@
           </wp:anchor>
         </w:drawing>
       </w:r>
-      <w:r>
-        <w:rPr>
-          <w:noProof/>
-          <w:lang w:eastAsia="pl-PL"/>
-        </w:rPr>
+    </w:p>
+    <w:p>
+      <w:pPr>
+        <w:pStyle w:val="Normal"/>
+        <w:rPr/>
+      </w:pPr>
+      <w:r>
+        <w:rPr/>
+        <w:t>Po dokonaniu nagrania, można powiększyć fragment żeby dokładniej oznaczyć początek próbki</w:t>
+      </w:r>
+    </w:p>
+    <w:p>
+      <w:pPr>
+        <w:pStyle w:val="Normal"/>
+        <w:rPr/>
+      </w:pPr>
+      <w:r>
+        <w:rPr/>
         <w:drawing>
           <wp:inline distT="0" distB="0" distL="0" distR="0">
-            <wp:extent cx="1893031" cy="3476625"/>
+            <wp:extent cx="5760720" cy="4194810"/>
             <wp:effectExtent l="0" t="0" r="0" b="0"/>
-            <wp:docPr id="2" name="Obraz 2"/>
+            <wp:docPr id="4" name="Obraz 5" descr=""/>
             <wp:cNvGraphicFramePr>
               <a:graphicFrameLocks xmlns:a="http://schemas.openxmlformats.org/drawingml/2006/main" noChangeAspect="1"/>
             </wp:cNvGraphicFramePr>
@@ -229,79 +370,18 @@
               <a:graphicData uri="http://schemas.openxmlformats.org/drawingml/2006/picture">
                 <pic:pic xmlns:pic="http://schemas.openxmlformats.org/drawingml/2006/picture">
                   <pic:nvPicPr>
-                    <pic:cNvPr id="2" name="audacity2.PNG"/>
-                    <pic:cNvPicPr/>
+                    <pic:cNvPr id="4" name="Obraz 5" descr=""/>
+                    <pic:cNvPicPr>
+                      <a:picLocks noChangeAspect="1" noChangeArrowheads="1"/>
+                    </pic:cNvPicPr>
                   </pic:nvPicPr>
                   <pic:blipFill>
-                    <a:blip r:embed="rId6">
-                      <a:extLst>
-                        <a:ext uri="{28A0092B-C50C-407E-A947-70E740481C1C}">
-                          <a14:useLocalDpi xmlns:a14="http://schemas.microsoft.com/office/drawing/2010/main" val="0"/>
-                        </a:ext>
-                      </a:extLst>
-                    </a:blip>
+                    <a:blip r:embed="rId5"/>
                     <a:stretch>
                       <a:fillRect/>
                     </a:stretch>
                   </pic:blipFill>
-                  <pic:spPr>
-                    <a:xfrm>
-                      <a:off x="0" y="0"/>
-                      <a:ext cx="1916438" cy="3519613"/>
-                    </a:xfrm>
-                    <a:prstGeom prst="rect">
-                      <a:avLst/>
-                    </a:prstGeom>
-                  </pic:spPr>
-                </pic:pic>
-              </a:graphicData>
-            </a:graphic>
-          </wp:inline>
-        </w:drawing>
-      </w:r>
-    </w:p>
-    <w:p>
-      <w:r>
-        <w:t>Po dokonaniu nagrania, można powiększyć fragment żeby dokł</w:t>
-      </w:r>
-      <w:r>
-        <w:t>adniej oznaczyć początek próbki</w:t>
-      </w:r>
-    </w:p>
-    <w:p>
-      <w:r>
-        <w:rPr>
-          <w:noProof/>
-          <w:lang w:eastAsia="pl-PL"/>
-        </w:rPr>
-        <w:drawing>
-          <wp:inline distT="0" distB="0" distL="0" distR="0">
-            <wp:extent cx="5760720" cy="4194810"/>
-            <wp:effectExtent l="0" t="0" r="0" b="0"/>
-            <wp:docPr id="5" name="Obraz 5"/>
-            <wp:cNvGraphicFramePr>
-              <a:graphicFrameLocks xmlns:a="http://schemas.openxmlformats.org/drawingml/2006/main" noChangeAspect="1"/>
-            </wp:cNvGraphicFramePr>
-            <a:graphic xmlns:a="http://schemas.openxmlformats.org/drawingml/2006/main">
-              <a:graphicData uri="http://schemas.openxmlformats.org/drawingml/2006/picture">
-                <pic:pic xmlns:pic="http://schemas.openxmlformats.org/drawingml/2006/picture">
-                  <pic:nvPicPr>
-                    <pic:cNvPr id="5" name="audacity7.PNG"/>
-                    <pic:cNvPicPr/>
-                  </pic:nvPicPr>
-                  <pic:blipFill>
-                    <a:blip r:embed="rId7">
-                      <a:extLst>
-                        <a:ext uri="{28A0092B-C50C-407E-A947-70E740481C1C}">
-                          <a14:useLocalDpi xmlns:a14="http://schemas.microsoft.com/office/drawing/2010/main" val="0"/>
-                        </a:ext>
-                      </a:extLst>
-                    </a:blip>
-                    <a:stretch>
-                      <a:fillRect/>
-                    </a:stretch>
-                  </pic:blipFill>
-                  <pic:spPr>
+                  <pic:spPr bwMode="auto">
                     <a:xfrm>
                       <a:off x="0" y="0"/>
                       <a:ext cx="5760720" cy="4194810"/>
@@ -318,32 +398,47 @@
       </w:r>
     </w:p>
     <w:p>
-      <w:r>
+      <w:pPr>
+        <w:pStyle w:val="Normal"/>
+        <w:rPr/>
+      </w:pPr>
+      <w:r>
+        <w:rPr/>
         <w:t>Teraz w kolejności:</w:t>
       </w:r>
     </w:p>
     <w:p>
-      <w:r>
+      <w:pPr>
+        <w:pStyle w:val="Normal"/>
+        <w:rPr/>
+      </w:pPr>
+      <w:r>
+        <w:rPr/>
         <w:t>Kliknąć zaznaczenie, ustawić znacznik na początek fragmentu, wybrać sposób zaznaczania i ustalić długość naszej próbki – z góry oznaczmy ją na 3 sekundy – tyle chyba wystarczy.</w:t>
       </w:r>
     </w:p>
     <w:p>
-      <w:r>
-        <w:lastRenderedPageBreak/>
+      <w:pPr>
+        <w:pStyle w:val="Normal"/>
+        <w:rPr/>
+      </w:pPr>
+      <w:r>
+        <w:rPr/>
         <w:t xml:space="preserve">Teraz już tylko zapisać próbkę, myślę że jako 32 bitowy plik. </w:t>
       </w:r>
     </w:p>
     <w:p>
-      <w:r>
-        <w:rPr>
-          <w:noProof/>
-          <w:lang w:eastAsia="pl-PL"/>
-        </w:rPr>
+      <w:pPr>
+        <w:pStyle w:val="Normal"/>
+        <w:rPr/>
+      </w:pPr>
+      <w:r>
+        <w:rPr/>
         <w:drawing>
-          <wp:inline distT="0" distB="0" distL="0" distR="0">
-            <wp:extent cx="5572903" cy="5544324"/>
-            <wp:effectExtent l="0" t="0" r="8890" b="0"/>
-            <wp:docPr id="4" name="Obraz 4"/>
+          <wp:inline distT="0" distB="0" distL="0" distR="8890">
+            <wp:extent cx="5572760" cy="5544185"/>
+            <wp:effectExtent l="0" t="0" r="0" b="0"/>
+            <wp:docPr id="5" name="Obraz 4" descr=""/>
             <wp:cNvGraphicFramePr>
               <a:graphicFrameLocks xmlns:a="http://schemas.openxmlformats.org/drawingml/2006/main" noChangeAspect="1"/>
             </wp:cNvGraphicFramePr>
@@ -351,25 +446,21 @@
               <a:graphicData uri="http://schemas.openxmlformats.org/drawingml/2006/picture">
                 <pic:pic xmlns:pic="http://schemas.openxmlformats.org/drawingml/2006/picture">
                   <pic:nvPicPr>
-                    <pic:cNvPr id="4" name="audacity8.PNG"/>
-                    <pic:cNvPicPr/>
+                    <pic:cNvPr id="5" name="Obraz 4" descr=""/>
+                    <pic:cNvPicPr>
+                      <a:picLocks noChangeAspect="1" noChangeArrowheads="1"/>
+                    </pic:cNvPicPr>
                   </pic:nvPicPr>
                   <pic:blipFill>
-                    <a:blip r:embed="rId8">
-                      <a:extLst>
-                        <a:ext uri="{28A0092B-C50C-407E-A947-70E740481C1C}">
-                          <a14:useLocalDpi xmlns:a14="http://schemas.microsoft.com/office/drawing/2010/main" val="0"/>
-                        </a:ext>
-                      </a:extLst>
-                    </a:blip>
+                    <a:blip r:embed="rId6"/>
                     <a:stretch>
                       <a:fillRect/>
                     </a:stretch>
                   </pic:blipFill>
-                  <pic:spPr>
+                  <pic:spPr bwMode="auto">
                     <a:xfrm>
                       <a:off x="0" y="0"/>
-                      <a:ext cx="5572903" cy="5544324"/>
+                      <a:ext cx="5572760" cy="5544185"/>
                     </a:xfrm>
                     <a:prstGeom prst="rect">
                       <a:avLst/>
@@ -383,29 +474,39 @@
       </w:r>
     </w:p>
     <w:p>
-      <w:r>
+      <w:pPr>
+        <w:pStyle w:val="Normal"/>
+        <w:rPr/>
+      </w:pPr>
+      <w:r>
+        <w:rPr/>
         <w:t>Mała zmiana do powyższego rysunku: chyba jednak wystarczy 16-bitowy float PCM… - tak gdzieś zobaczyłem na internecie.</w:t>
       </w:r>
       <w:bookmarkStart w:id="0" w:name="_GoBack"/>
       <w:bookmarkEnd w:id="0"/>
     </w:p>
     <w:p>
-      <w:r>
+      <w:pPr>
+        <w:pStyle w:val="Normal"/>
+        <w:rPr/>
+      </w:pPr>
+      <w:r>
+        <w:rPr/>
         <w:t>Po wszystkim można( ale niekoniecznie), wyciąć wykorzystany fragment z ogólnego pliku żeby było łatwiej szukać następnego nagrania do zapisania:</w:t>
       </w:r>
     </w:p>
     <w:p>
-      <w:r>
-        <w:rPr>
-          <w:noProof/>
-          <w:lang w:eastAsia="pl-PL"/>
-        </w:rPr>
-        <w:lastRenderedPageBreak/>
+      <w:pPr>
+        <w:pStyle w:val="Normal"/>
+        <w:rPr/>
+      </w:pPr>
+      <w:r>
+        <w:rPr/>
         <w:drawing>
-          <wp:inline distT="0" distB="0" distL="0" distR="0">
-            <wp:extent cx="2533650" cy="2224862"/>
-            <wp:effectExtent l="0" t="0" r="0" b="4445"/>
-            <wp:docPr id="6" name="Obraz 6"/>
+          <wp:inline distT="0" distB="4445" distL="0" distR="0">
+            <wp:extent cx="2533650" cy="2225040"/>
+            <wp:effectExtent l="0" t="0" r="0" b="0"/>
+            <wp:docPr id="6" name="Obraz 6" descr=""/>
             <wp:cNvGraphicFramePr>
               <a:graphicFrameLocks xmlns:a="http://schemas.openxmlformats.org/drawingml/2006/main" noChangeAspect="1"/>
             </wp:cNvGraphicFramePr>
@@ -413,25 +514,21 @@
               <a:graphicData uri="http://schemas.openxmlformats.org/drawingml/2006/picture">
                 <pic:pic xmlns:pic="http://schemas.openxmlformats.org/drawingml/2006/picture">
                   <pic:nvPicPr>
-                    <pic:cNvPr id="6" name="audacity9.PNG"/>
-                    <pic:cNvPicPr/>
+                    <pic:cNvPr id="6" name="Obraz 6" descr=""/>
+                    <pic:cNvPicPr>
+                      <a:picLocks noChangeAspect="1" noChangeArrowheads="1"/>
+                    </pic:cNvPicPr>
                   </pic:nvPicPr>
                   <pic:blipFill>
-                    <a:blip r:embed="rId9">
-                      <a:extLst>
-                        <a:ext uri="{28A0092B-C50C-407E-A947-70E740481C1C}">
-                          <a14:useLocalDpi xmlns:a14="http://schemas.microsoft.com/office/drawing/2010/main" val="0"/>
-                        </a:ext>
-                      </a:extLst>
-                    </a:blip>
+                    <a:blip r:embed="rId7"/>
                     <a:stretch>
                       <a:fillRect/>
                     </a:stretch>
                   </pic:blipFill>
-                  <pic:spPr>
+                  <pic:spPr bwMode="auto">
                     <a:xfrm>
                       <a:off x="0" y="0"/>
-                      <a:ext cx="2544274" cy="2234191"/>
+                      <a:ext cx="2533650" cy="2225040"/>
                     </a:xfrm>
                     <a:prstGeom prst="rect">
                       <a:avLst/>
@@ -445,61 +542,72 @@
       </w:r>
     </w:p>
     <w:p>
-      <w:r>
+      <w:pPr>
+        <w:pStyle w:val="Normal"/>
+        <w:rPr/>
+      </w:pPr>
+      <w:r>
+        <w:rPr/>
         <w:t>Kanon nazywania próbek: nazwaelementu_numerpróbki</w:t>
       </w:r>
     </w:p>
     <w:p>
-      <w:r>
+      <w:pPr>
+        <w:pStyle w:val="Normal"/>
+        <w:widowControl/>
+        <w:bidi w:val="0"/>
+        <w:spacing w:lineRule="auto" w:line="259" w:before="0" w:after="160"/>
+        <w:jc w:val="left"/>
+        <w:rPr/>
+      </w:pPr>
+      <w:r>
+        <w:rPr/>
         <w:t>Np.:  jeden_12.wav</w:t>
-      </w:r>
-      <w:r>
         <w:tab/>
         <w:t>stop_1.wav</w:t>
-      </w:r>
-      <w:r>
         <w:tab/>
         <w:t>plus_3.wav</w:t>
       </w:r>
     </w:p>
     <w:sectPr>
+      <w:type w:val="nextPage"/>
       <w:pgSz w:w="11906" w:h="16838"/>
-      <w:pgMar w:top="1417" w:right="1417" w:bottom="1417" w:left="1417" w:header="708" w:footer="708" w:gutter="0"/>
-      <w:cols w:space="708"/>
-      <w:docGrid w:linePitch="360"/>
+      <w:pgMar w:left="1417" w:right="1417" w:header="0" w:top="1417" w:footer="0" w:bottom="1417" w:gutter="0"/>
+      <w:pgNumType w:fmt="decimal"/>
+      <w:formProt w:val="false"/>
+      <w:textDirection w:val="lrTb"/>
+      <w:docGrid w:type="default" w:linePitch="360" w:charSpace="4096"/>
     </w:sectPr>
   </w:body>
 </w:document>
 </file>
 
 <file path=word/styles.xml><?xml version="1.0" encoding="utf-8"?>
-<w:styles xmlns:mc="http://schemas.openxmlformats.org/markup-compatibility/2006" xmlns:r="http://schemas.openxmlformats.org/officeDocument/2006/relationships" xmlns:w="http://schemas.openxmlformats.org/wordprocessingml/2006/main" xmlns:w14="http://schemas.microsoft.com/office/word/2010/wordml" xmlns:w15="http://schemas.microsoft.com/office/word/2012/wordml" mc:Ignorable="w14 w15">
+<w:styles xmlns:w="http://schemas.openxmlformats.org/wordprocessingml/2006/main" xmlns:w14="http://schemas.microsoft.com/office/word/2010/wordml" xmlns:mc="http://schemas.openxmlformats.org/markup-compatibility/2006" mc:Ignorable="w14">
   <w:docDefaults>
     <w:rPrDefault>
       <w:rPr>
-        <w:rFonts w:asciiTheme="minorHAnsi" w:eastAsiaTheme="minorHAnsi" w:hAnsiTheme="minorHAnsi" w:cstheme="minorBidi"/>
+        <w:rFonts w:ascii="Calibri" w:hAnsi="Calibri" w:eastAsia="Calibri" w:cs="" w:asciiTheme="minorHAnsi" w:cstheme="minorBidi" w:eastAsiaTheme="minorHAnsi" w:hAnsiTheme="minorHAnsi"/>
         <w:sz w:val="22"/>
         <w:szCs w:val="22"/>
         <w:lang w:val="pl-PL" w:eastAsia="en-US" w:bidi="ar-SA"/>
       </w:rPr>
     </w:rPrDefault>
     <w:pPrDefault>
-      <w:pPr>
-        <w:spacing w:after="160" w:line="259" w:lineRule="auto"/>
-      </w:pPr>
+      <w:pPr/>
     </w:pPrDefault>
   </w:docDefaults>
   <w:latentStyles w:defLockedState="0" w:defUIPriority="99" w:defSemiHidden="0" w:defUnhideWhenUsed="0" w:defQFormat="0" w:count="371">
     <w:lsdException w:name="Normal" w:uiPriority="0" w:qFormat="1"/>
     <w:lsdException w:name="heading 1" w:uiPriority="9" w:qFormat="1"/>
-    <w:lsdException w:name="heading 2" w:semiHidden="1" w:uiPriority="9" w:unhideWhenUsed="1" w:qFormat="1"/>
-    <w:lsdException w:name="heading 3" w:semiHidden="1" w:uiPriority="9" w:unhideWhenUsed="1" w:qFormat="1"/>
-    <w:lsdException w:name="heading 4" w:semiHidden="1" w:uiPriority="9" w:unhideWhenUsed="1" w:qFormat="1"/>
-    <w:lsdException w:name="heading 5" w:semiHidden="1" w:uiPriority="9" w:unhideWhenUsed="1" w:qFormat="1"/>
-    <w:lsdException w:name="heading 6" w:semiHidden="1" w:uiPriority="9" w:unhideWhenUsed="1" w:qFormat="1"/>
-    <w:lsdException w:name="heading 7" w:semiHidden="1" w:uiPriority="9" w:unhideWhenUsed="1" w:qFormat="1"/>
-    <w:lsdException w:name="heading 8" w:semiHidden="1" w:uiPriority="9" w:unhideWhenUsed="1" w:qFormat="1"/>
-    <w:lsdException w:name="heading 9" w:semiHidden="1" w:uiPriority="9" w:unhideWhenUsed="1" w:qFormat="1"/>
+    <w:lsdException w:name="heading 2" w:uiPriority="9" w:semiHidden="1" w:unhideWhenUsed="1" w:qFormat="1"/>
+    <w:lsdException w:name="heading 3" w:uiPriority="9" w:semiHidden="1" w:unhideWhenUsed="1" w:qFormat="1"/>
+    <w:lsdException w:name="heading 4" w:uiPriority="9" w:semiHidden="1" w:unhideWhenUsed="1" w:qFormat="1"/>
+    <w:lsdException w:name="heading 5" w:uiPriority="9" w:semiHidden="1" w:unhideWhenUsed="1" w:qFormat="1"/>
+    <w:lsdException w:name="heading 6" w:uiPriority="9" w:semiHidden="1" w:unhideWhenUsed="1" w:qFormat="1"/>
+    <w:lsdException w:name="heading 7" w:uiPriority="9" w:semiHidden="1" w:unhideWhenUsed="1" w:qFormat="1"/>
+    <w:lsdException w:name="heading 8" w:uiPriority="9" w:semiHidden="1" w:unhideWhenUsed="1" w:qFormat="1"/>
+    <w:lsdException w:name="heading 9" w:uiPriority="9" w:semiHidden="1" w:unhideWhenUsed="1" w:qFormat="1"/>
     <w:lsdException w:name="index 1" w:semiHidden="1" w:unhideWhenUsed="1"/>
     <w:lsdException w:name="index 2" w:semiHidden="1" w:unhideWhenUsed="1"/>
     <w:lsdException w:name="index 3" w:semiHidden="1" w:unhideWhenUsed="1"/>
@@ -509,22 +617,22 @@
     <w:lsdException w:name="index 7" w:semiHidden="1" w:unhideWhenUsed="1"/>
     <w:lsdException w:name="index 8" w:semiHidden="1" w:unhideWhenUsed="1"/>
     <w:lsdException w:name="index 9" w:semiHidden="1" w:unhideWhenUsed="1"/>
-    <w:lsdException w:name="toc 1" w:semiHidden="1" w:uiPriority="39" w:unhideWhenUsed="1"/>
-    <w:lsdException w:name="toc 2" w:semiHidden="1" w:uiPriority="39" w:unhideWhenUsed="1"/>
-    <w:lsdException w:name="toc 3" w:semiHidden="1" w:uiPriority="39" w:unhideWhenUsed="1"/>
-    <w:lsdException w:name="toc 4" w:semiHidden="1" w:uiPriority="39" w:unhideWhenUsed="1"/>
-    <w:lsdException w:name="toc 5" w:semiHidden="1" w:uiPriority="39" w:unhideWhenUsed="1"/>
-    <w:lsdException w:name="toc 6" w:semiHidden="1" w:uiPriority="39" w:unhideWhenUsed="1"/>
-    <w:lsdException w:name="toc 7" w:semiHidden="1" w:uiPriority="39" w:unhideWhenUsed="1"/>
-    <w:lsdException w:name="toc 8" w:semiHidden="1" w:uiPriority="39" w:unhideWhenUsed="1"/>
-    <w:lsdException w:name="toc 9" w:semiHidden="1" w:uiPriority="39" w:unhideWhenUsed="1"/>
+    <w:lsdException w:name="toc 1" w:uiPriority="39" w:semiHidden="1" w:unhideWhenUsed="1"/>
+    <w:lsdException w:name="toc 2" w:uiPriority="39" w:semiHidden="1" w:unhideWhenUsed="1"/>
+    <w:lsdException w:name="toc 3" w:uiPriority="39" w:semiHidden="1" w:unhideWhenUsed="1"/>
+    <w:lsdException w:name="toc 4" w:uiPriority="39" w:semiHidden="1" w:unhideWhenUsed="1"/>
+    <w:lsdException w:name="toc 5" w:uiPriority="39" w:semiHidden="1" w:unhideWhenUsed="1"/>
+    <w:lsdException w:name="toc 6" w:uiPriority="39" w:semiHidden="1" w:unhideWhenUsed="1"/>
+    <w:lsdException w:name="toc 7" w:uiPriority="39" w:semiHidden="1" w:unhideWhenUsed="1"/>
+    <w:lsdException w:name="toc 8" w:uiPriority="39" w:semiHidden="1" w:unhideWhenUsed="1"/>
+    <w:lsdException w:name="toc 9" w:uiPriority="39" w:semiHidden="1" w:unhideWhenUsed="1"/>
     <w:lsdException w:name="Normal Indent" w:semiHidden="1" w:unhideWhenUsed="1"/>
     <w:lsdException w:name="footnote text" w:semiHidden="1" w:unhideWhenUsed="1"/>
     <w:lsdException w:name="annotation text" w:semiHidden="1" w:unhideWhenUsed="1"/>
     <w:lsdException w:name="header" w:semiHidden="1" w:unhideWhenUsed="1"/>
     <w:lsdException w:name="footer" w:semiHidden="1" w:unhideWhenUsed="1"/>
     <w:lsdException w:name="index heading" w:semiHidden="1" w:unhideWhenUsed="1"/>
-    <w:lsdException w:name="caption" w:semiHidden="1" w:uiPriority="35" w:unhideWhenUsed="1" w:qFormat="1"/>
+    <w:lsdException w:name="caption" w:uiPriority="35" w:semiHidden="1" w:unhideWhenUsed="1" w:qFormat="1"/>
     <w:lsdException w:name="table of figures" w:semiHidden="1" w:unhideWhenUsed="1"/>
     <w:lsdException w:name="envelope address" w:semiHidden="1" w:unhideWhenUsed="1"/>
     <w:lsdException w:name="envelope return" w:semiHidden="1" w:unhideWhenUsed="1"/>
@@ -555,7 +663,7 @@
     <w:lsdException w:name="Title" w:uiPriority="10" w:qFormat="1"/>
     <w:lsdException w:name="Closing" w:semiHidden="1" w:unhideWhenUsed="1"/>
     <w:lsdException w:name="Signature" w:semiHidden="1" w:unhideWhenUsed="1"/>
-    <w:lsdException w:name="Default Paragraph Font" w:semiHidden="1" w:uiPriority="1" w:unhideWhenUsed="1"/>
+    <w:lsdException w:name="Default Paragraph Font" w:uiPriority="1" w:semiHidden="1" w:unhideWhenUsed="1"/>
     <w:lsdException w:name="Body Text" w:semiHidden="1" w:unhideWhenUsed="1"/>
     <w:lsdException w:name="Body Text Indent" w:semiHidden="1" w:unhideWhenUsed="1"/>
     <w:lsdException w:name="List Continue" w:semiHidden="1" w:unhideWhenUsed="1"/>
@@ -755,8 +863,8 @@
     <w:lsdException w:name="Subtle Reference" w:uiPriority="31" w:qFormat="1"/>
     <w:lsdException w:name="Intense Reference" w:uiPriority="32" w:qFormat="1"/>
     <w:lsdException w:name="Book Title" w:uiPriority="33" w:qFormat="1"/>
-    <w:lsdException w:name="Bibliography" w:semiHidden="1" w:uiPriority="37" w:unhideWhenUsed="1"/>
-    <w:lsdException w:name="TOC Heading" w:semiHidden="1" w:uiPriority="39" w:unhideWhenUsed="1" w:qFormat="1"/>
+    <w:lsdException w:name="Bibliography" w:uiPriority="37" w:semiHidden="1" w:unhideWhenUsed="1"/>
+    <w:lsdException w:name="TOC Heading" w:uiPriority="39" w:semiHidden="1" w:unhideWhenUsed="1" w:qFormat="1"/>
     <w:lsdException w:name="Plain Table 1" w:uiPriority="41"/>
     <w:lsdException w:name="Plain Table 2" w:uiPriority="42"/>
     <w:lsdException w:name="Plain Table 3" w:uiPriority="43"/>
@@ -862,15 +970,96 @@
     <w:lsdException w:name="List Table 6 Colorful Accent 6" w:uiPriority="51"/>
     <w:lsdException w:name="List Table 7 Colorful Accent 6" w:uiPriority="52"/>
   </w:latentStyles>
-  <w:style w:type="paragraph" w:default="1" w:styleId="Normalny">
+  <w:style w:type="paragraph" w:styleId="Normal" w:default="1">
     <w:name w:val="Normal"/>
     <w:qFormat/>
+    <w:pPr>
+      <w:widowControl/>
+      <w:bidi w:val="0"/>
+      <w:spacing w:lineRule="auto" w:line="259" w:before="0" w:after="160"/>
+      <w:jc w:val="left"/>
+    </w:pPr>
+    <w:rPr>
+      <w:rFonts w:ascii="Calibri" w:hAnsi="Calibri" w:eastAsia="Calibri" w:cs="" w:asciiTheme="minorHAnsi" w:cstheme="minorBidi" w:eastAsiaTheme="minorHAnsi" w:hAnsiTheme="minorHAnsi"/>
+      <w:color w:val="auto"/>
+      <w:kern w:val="0"/>
+      <w:sz w:val="22"/>
+      <w:szCs w:val="22"/>
+      <w:lang w:val="pl-PL" w:eastAsia="en-US" w:bidi="ar-SA"/>
+    </w:rPr>
   </w:style>
-  <w:style w:type="character" w:default="1" w:styleId="Domylnaczcionkaakapitu">
+  <w:style w:type="character" w:styleId="DefaultParagraphFont" w:default="1">
     <w:name w:val="Default Paragraph Font"/>
     <w:uiPriority w:val="1"/>
     <w:semiHidden/>
     <w:unhideWhenUsed/>
+    <w:qFormat/>
+    <w:rPr/>
+  </w:style>
+  <w:style w:type="paragraph" w:styleId="Nagwek">
+    <w:name w:val="Nagłówek"/>
+    <w:basedOn w:val="Normal"/>
+    <w:next w:val="Tretekstu"/>
+    <w:qFormat/>
+    <w:pPr>
+      <w:keepNext w:val="true"/>
+      <w:spacing w:before="240" w:after="120"/>
+    </w:pPr>
+    <w:rPr>
+      <w:rFonts w:ascii="Liberation Sans" w:hAnsi="Liberation Sans" w:eastAsia="Noto Sans CJK SC" w:cs="Lohit Devanagari"/>
+      <w:sz w:val="28"/>
+      <w:szCs w:val="28"/>
+    </w:rPr>
+  </w:style>
+  <w:style w:type="paragraph" w:styleId="Tretekstu">
+    <w:name w:val="Body Text"/>
+    <w:basedOn w:val="Normal"/>
+    <w:pPr>
+      <w:spacing w:lineRule="auto" w:line="276" w:before="0" w:after="140"/>
+    </w:pPr>
+    <w:rPr/>
+  </w:style>
+  <w:style w:type="paragraph" w:styleId="Lista">
+    <w:name w:val="List"/>
+    <w:basedOn w:val="Tretekstu"/>
+    <w:pPr/>
+    <w:rPr>
+      <w:rFonts w:cs="Lohit Devanagari"/>
+    </w:rPr>
+  </w:style>
+  <w:style w:type="paragraph" w:styleId="Podpis">
+    <w:name w:val="Caption"/>
+    <w:basedOn w:val="Normal"/>
+    <w:qFormat/>
+    <w:pPr>
+      <w:suppressLineNumbers/>
+      <w:spacing w:before="120" w:after="120"/>
+    </w:pPr>
+    <w:rPr>
+      <w:rFonts w:cs="Lohit Devanagari"/>
+      <w:i/>
+      <w:iCs/>
+      <w:sz w:val="24"/>
+      <w:szCs w:val="24"/>
+    </w:rPr>
+  </w:style>
+  <w:style w:type="paragraph" w:styleId="Indeks">
+    <w:name w:val="Indeks"/>
+    <w:basedOn w:val="Normal"/>
+    <w:qFormat/>
+    <w:pPr>
+      <w:suppressLineNumbers/>
+    </w:pPr>
+    <w:rPr>
+      <w:rFonts w:cs="Lohit Devanagari"/>
+    </w:rPr>
+  </w:style>
+  <w:style w:type="numbering" w:styleId="NoList" w:default="1">
+    <w:name w:val="No List"/>
+    <w:uiPriority w:val="99"/>
+    <w:semiHidden/>
+    <w:unhideWhenUsed/>
+    <w:qFormat/>
   </w:style>
   <w:style w:type="table" w:default="1" w:styleId="Standardowy">
     <w:name w:val="Normal Table"/>
@@ -886,12 +1075,6 @@
         <w:right w:w="108" w:type="dxa"/>
       </w:tblCellMar>
     </w:tblPr>
-  </w:style>
-  <w:style w:type="numbering" w:default="1" w:styleId="Bezlisty">
-    <w:name w:val="No List"/>
-    <w:uiPriority w:val="99"/>
-    <w:semiHidden/>
-    <w:unhideWhenUsed/>
   </w:style>
 </w:styles>
 </file>

</xml_diff>